<commit_message>
Amélioration paramétrage, rectification diamètre tubes
</commit_message>
<xml_diff>
--- a/FR - Frame & Body/FR_A0100 (Frame)/Test alternative material SES/question rule tests.docx
+++ b/FR - Frame & Body/FR_A0100 (Frame)/Test alternative material SES/question rule tests.docx
@@ -104,14 +104,30 @@
         <w:t>Or d’après le point T3.</w:t>
       </w:r>
       <w:r>
-        <w:t>2.4, il faut montrer « </w:t>
+        <w:t xml:space="preserve">2.4, il faut montrer « • </w:t>
+      </w:r>
+      <w:proofErr w:type="spellStart"/>
+      <w:r>
+        <w:t>Yield</w:t>
+      </w:r>
+      <w:proofErr w:type="spellEnd"/>
+      <w:r>
+        <w:t xml:space="preserve"> </w:t>
+      </w:r>
+      <w:proofErr w:type="spellStart"/>
+      <w:r>
+        <w:t>Strength</w:t>
+      </w:r>
+      <w:proofErr w:type="spellEnd"/>
+      <w:r>
+        <w:t xml:space="preserve"> (Sy) = 180MPa </w:t>
       </w:r>
       <w:r>
         <w:t xml:space="preserve">• </w:t>
       </w:r>
       <w:proofErr w:type="spellStart"/>
       <w:r>
-        <w:t>Yield</w:t>
+        <w:t>Ultimate</w:t>
       </w:r>
       <w:proofErr w:type="spellEnd"/>
       <w:r>
@@ -123,33 +139,24 @@
       </w:r>
       <w:proofErr w:type="spellEnd"/>
       <w:r>
-        <w:t xml:space="preserve"> (Sy) = 180MPa</w:t>
-      </w:r>
-      <w:r>
-        <w:t xml:space="preserve"> </w:t>
-      </w:r>
-      <w:r>
-        <w:t xml:space="preserve">• </w:t>
-      </w:r>
-      <w:proofErr w:type="spellStart"/>
-      <w:r>
-        <w:t>Ultimate</w:t>
-      </w:r>
-      <w:proofErr w:type="spellEnd"/>
-      <w:r>
-        <w:t xml:space="preserve"> </w:t>
-      </w:r>
-      <w:proofErr w:type="spellStart"/>
-      <w:r>
-        <w:t>Strength</w:t>
-      </w:r>
-      <w:proofErr w:type="spellEnd"/>
-      <w:r>
         <w:t xml:space="preserve"> (Su) = 300MPa</w:t>
       </w:r>
       <w:r>
         <w:t xml:space="preserve"> » Cela suffit-il ? </w:t>
       </w:r>
+      <w:r>
+        <w:t xml:space="preserve">(in addition to all the documentation </w:t>
+      </w:r>
+      <w:proofErr w:type="spellStart"/>
+      <w:r>
+        <w:t>concerning</w:t>
+      </w:r>
+      <w:proofErr w:type="spellEnd"/>
+      <w:r>
+        <w:t xml:space="preserve"> the material).</w:t>
+      </w:r>
+      <w:bookmarkStart w:id="0" w:name="_GoBack"/>
+      <w:bookmarkEnd w:id="0"/>
     </w:p>
     <w:p>
       <w:r>
@@ -185,32 +192,54 @@
       </w:r>
       <w:proofErr w:type="spellEnd"/>
       <w:r>
-        <w:t xml:space="preserve">. </w:t>
+        <w:t xml:space="preserve"> pour </w:t>
+      </w:r>
+      <w:r>
+        <w:t>deux tubes soudés.</w:t>
       </w:r>
     </w:p>
     <w:p>
       <w:r>
-        <w:t xml:space="preserve">Cela suffira-t-il pour faire valider notre utilisation de 25CD4S dans le châssis pour la compétition ? Si non, d’autres tests comme dureté de Vickers en plusieurs point de la soudure suffiraient en complément ? </w:t>
+        <w:t xml:space="preserve">De plus, nous comptons effectuer un test de dureté de Vickers, afin d’avoir accès aux données de </w:t>
+      </w:r>
+      <w:proofErr w:type="spellStart"/>
+      <w:r>
+        <w:t>Yield</w:t>
+      </w:r>
+      <w:proofErr w:type="spellEnd"/>
+      <w:r>
+        <w:t xml:space="preserve"> </w:t>
+      </w:r>
+      <w:proofErr w:type="spellStart"/>
+      <w:r>
+        <w:t>Strengh</w:t>
+      </w:r>
+      <w:proofErr w:type="spellEnd"/>
+      <w:r>
+        <w:t>, pour la soudure plus particulièrement et uniquement.</w:t>
       </w:r>
     </w:p>
     <w:p>
       <w:r>
-        <w:t>Merci d’avance pour votre réponse.</w:t>
+        <w:t xml:space="preserve">Cela suffira-t-il pour faire valider notre utilisation de 25CD4S dans le châssis pour la compétition ? Si non, </w:t>
+      </w:r>
+      <w:r>
+        <w:t xml:space="preserve">quelles autres justifications attendez-vous ? </w:t>
       </w:r>
     </w:p>
     <w:p>
       <w:r>
-        <w:t xml:space="preserve">CLAMENS Robin </w:t>
+        <w:t>Merci d’avance pour votre réponse.</w:t>
       </w:r>
     </w:p>
     <w:p>
       <w:r>
-        <w:t>EPSA</w:t>
-      </w:r>
-      <w:bookmarkStart w:id="0" w:name="_GoBack"/>
-      <w:bookmarkEnd w:id="0"/>
-      <w:r>
-        <w:t xml:space="preserve"> </w:t>
+        <w:t xml:space="preserve">CLAMENS Robin </w:t>
+      </w:r>
+    </w:p>
+    <w:p>
+      <w:r>
+        <w:t xml:space="preserve">EPSA </w:t>
       </w:r>
     </w:p>
     <w:sectPr>

</xml_diff>

<commit_message>
Question rule, augmentation diamètre tubes carrés, ajustement mainhoop
</commit_message>
<xml_diff>
--- a/FR - Frame & Body/FR_A0100 (Frame)/Test alternative material SES/question rule tests.docx
+++ b/FR - Frame & Body/FR_A0100 (Frame)/Test alternative material SES/question rule tests.docx
@@ -180,12 +180,58 @@
         <w:t xml:space="preserve"> pour </w:t>
       </w:r>
       <w:r>
-        <w:t>deux tubes soudés.</w:t>
-      </w:r>
-    </w:p>
-    <w:p>
-      <w:r>
-        <w:t xml:space="preserve">De plus, nous comptons effectuer un test de dureté de Vickers, afin d’avoir accès aux données de </w:t>
+        <w:t>deux tubes soudés</w:t>
+      </w:r>
+      <w:r>
+        <w:t xml:space="preserve">. Le protocole de tests est détaillé ici : </w:t>
+      </w:r>
+    </w:p>
+    <w:p>
+      <w:r>
+        <w:t>Soudage de deux tubes de 25CD4S (</w:t>
+      </w:r>
+      <w:proofErr w:type="spellStart"/>
+      <w:r>
+        <w:t>welding</w:t>
+      </w:r>
+      <w:proofErr w:type="spellEnd"/>
+      <w:r>
+        <w:t xml:space="preserve"> </w:t>
+      </w:r>
+      <w:proofErr w:type="spellStart"/>
+      <w:r>
+        <w:t>material</w:t>
+      </w:r>
+      <w:proofErr w:type="spellEnd"/>
+      <w:r>
+        <w:t xml:space="preserve"> 25CD4S) bout à bout pour une longueur totale de 350mm</w:t>
+      </w:r>
+    </w:p>
+    <w:p>
+      <w:r>
+        <w:t>Essai en traction jusqu’à la rupture</w:t>
+      </w:r>
+    </w:p>
+    <w:p>
+      <w:r>
+        <w:t>Détermination des limites élastiques et résistances mécaniques</w:t>
+      </w:r>
+    </w:p>
+    <w:p>
+      <w:r>
+        <w:t>Réitérer l’opération sur les différents diamètres de tubes soudés</w:t>
+      </w:r>
+    </w:p>
+    <w:p/>
+    <w:p>
+      <w:r>
+        <w:t xml:space="preserve">De plus, nous comptons effectuer un test de dureté de Vickers, </w:t>
+      </w:r>
+      <w:r>
+        <w:t xml:space="preserve">directement sur la soudure, </w:t>
+      </w:r>
+      <w:r>
+        <w:t xml:space="preserve">afin d’avoir accès aux données de </w:t>
       </w:r>
       <w:proofErr w:type="spellStart"/>
       <w:r>
@@ -201,56 +247,77 @@
       </w:r>
       <w:proofErr w:type="spellEnd"/>
       <w:r>
-        <w:t>, pour la soudure plus particulièrement et uniquement.</w:t>
-      </w:r>
-    </w:p>
-    <w:p>
-      <w:r>
-        <w:t xml:space="preserve">Cela suffira-t-il pour faire valider notre utilisation de 25CD4S dans le châssis pour la compétition ? </w:t>
-      </w:r>
-      <w:r>
-        <w:t>(</w:t>
-      </w:r>
-      <w:proofErr w:type="gramStart"/>
-      <w:r>
-        <w:t>in</w:t>
-      </w:r>
-      <w:proofErr w:type="gramEnd"/>
-      <w:r>
-        <w:t xml:space="preserve"> addition to all the documentation </w:t>
-      </w:r>
-      <w:proofErr w:type="spellStart"/>
-      <w:r>
-        <w:t>concerning</w:t>
-      </w:r>
-      <w:proofErr w:type="spellEnd"/>
-      <w:r>
-        <w:t xml:space="preserve"> the </w:t>
-      </w:r>
-      <w:proofErr w:type="spellStart"/>
-      <w:r>
-        <w:t>material</w:t>
-      </w:r>
-      <w:proofErr w:type="spellEnd"/>
-      <w:r>
-        <w:t>).</w:t>
-      </w:r>
-      <w:r>
-        <w:t xml:space="preserve"> </w:t>
-      </w:r>
-      <w:r>
-        <w:t xml:space="preserve">Si non, </w:t>
-      </w:r>
-      <w:r>
-        <w:t xml:space="preserve">quelles autres justifications attendez-vous ? </w:t>
-      </w:r>
-    </w:p>
-    <w:p>
-      <w:r>
-        <w:t>Merci d’avance pour votre réponse.</w:t>
+        <w:t>, pour la soudure plus particulièrement et uniquement</w:t>
+      </w:r>
+      <w:r>
+        <w:t xml:space="preserve"> : </w:t>
+      </w:r>
+    </w:p>
+    <w:p>
+      <w:r>
+        <w:t>Soudage de deux tubes bout à bout</w:t>
+      </w:r>
+    </w:p>
+    <w:p>
+      <w:r>
+        <w:t>Test de dureté de Vickers avec masse ajoutée de 3kg et outil pointe</w:t>
+      </w:r>
+    </w:p>
+    <w:p>
+      <w:r>
+        <w:t>Détermination de la limite élastique</w:t>
+      </w:r>
+    </w:p>
+    <w:p>
+      <w:r>
+        <w:t>Réitérer sur tous les diamètres de soudage (des différences peuvent intervenir selon le soudeur)</w:t>
       </w:r>
       <w:bookmarkStart w:id="0" w:name="_GoBack"/>
       <w:bookmarkEnd w:id="0"/>
+    </w:p>
+    <w:p/>
+    <w:p>
+      <w:r>
+        <w:t xml:space="preserve">Cela suffira-t-il pour faire valider notre utilisation de 25CD4S dans le châssis pour la compétition ? </w:t>
+      </w:r>
+      <w:r>
+        <w:t>(</w:t>
+      </w:r>
+      <w:proofErr w:type="gramStart"/>
+      <w:r>
+        <w:t>in</w:t>
+      </w:r>
+      <w:proofErr w:type="gramEnd"/>
+      <w:r>
+        <w:t xml:space="preserve"> addition to all the documentation </w:t>
+      </w:r>
+      <w:proofErr w:type="spellStart"/>
+      <w:r>
+        <w:t>concerning</w:t>
+      </w:r>
+      <w:proofErr w:type="spellEnd"/>
+      <w:r>
+        <w:t xml:space="preserve"> the </w:t>
+      </w:r>
+      <w:proofErr w:type="spellStart"/>
+      <w:r>
+        <w:t>material</w:t>
+      </w:r>
+      <w:proofErr w:type="spellEnd"/>
+      <w:r>
+        <w:t xml:space="preserve">). </w:t>
+      </w:r>
+      <w:r>
+        <w:t xml:space="preserve">Si non, </w:t>
+      </w:r>
+      <w:r>
+        <w:t xml:space="preserve">quelles autres justifications attendez-vous ? </w:t>
+      </w:r>
+    </w:p>
+    <w:p>
+      <w:r>
+        <w:t>Merci d’avance pour votre réponse.</w:t>
+      </w:r>
     </w:p>
     <w:p>
       <w:r>

</xml_diff>